<commit_message>
added gui with boat art and credits
</commit_message>
<xml_diff>
--- a/090124_101524_Mailing Campaign/all_letters.docx
+++ b/090124_101524_Mailing Campaign/all_letters.docx
@@ -14,7 +14,7 @@
         <w:rPr>
           <w:b w:val="0"/>
         </w:rPr>
-        <w:t>August 09, 2025</w:t>
+        <w:t>August 10, 2025</w:t>
       </w:r>
     </w:p>
     <w:p>
@@ -125,7 +125,7 @@
         <w:rPr>
           <w:b w:val="0"/>
         </w:rPr>
-        <w:t>August 09, 2025</w:t>
+        <w:t>August 10, 2025</w:t>
       </w:r>
     </w:p>
     <w:p>
@@ -236,7 +236,7 @@
         <w:rPr>
           <w:b w:val="0"/>
         </w:rPr>
-        <w:t>August 09, 2025</w:t>
+        <w:t>August 10, 2025</w:t>
       </w:r>
     </w:p>
     <w:p>
@@ -347,7 +347,7 @@
         <w:rPr>
           <w:b w:val="0"/>
         </w:rPr>
-        <w:t>August 09, 2025</w:t>
+        <w:t>August 10, 2025</w:t>
       </w:r>
     </w:p>
     <w:p>
@@ -458,7 +458,7 @@
         <w:rPr>
           <w:b w:val="0"/>
         </w:rPr>
-        <w:t>August 09, 2025</w:t>
+        <w:t>August 10, 2025</w:t>
       </w:r>
     </w:p>
     <w:p>
@@ -569,7 +569,7 @@
         <w:rPr>
           <w:b w:val="0"/>
         </w:rPr>
-        <w:t>August 09, 2025</w:t>
+        <w:t>August 10, 2025</w:t>
       </w:r>
     </w:p>
     <w:p>
@@ -680,7 +680,7 @@
         <w:rPr>
           <w:b w:val="0"/>
         </w:rPr>
-        <w:t>August 09, 2025</w:t>
+        <w:t>August 10, 2025</w:t>
       </w:r>
     </w:p>
     <w:p>
@@ -791,7 +791,7 @@
         <w:rPr>
           <w:b w:val="0"/>
         </w:rPr>
-        <w:t>August 09, 2025</w:t>
+        <w:t>August 10, 2025</w:t>
       </w:r>
     </w:p>
     <w:p>
@@ -902,7 +902,7 @@
         <w:rPr>
           <w:b w:val="0"/>
         </w:rPr>
-        <w:t>August 09, 2025</w:t>
+        <w:t>August 10, 2025</w:t>
       </w:r>
     </w:p>
     <w:p>
@@ -1013,7 +1013,7 @@
         <w:rPr>
           <w:b w:val="0"/>
         </w:rPr>
-        <w:t>August 09, 2025</w:t>
+        <w:t>August 10, 2025</w:t>
       </w:r>
     </w:p>
     <w:p>
@@ -1124,7 +1124,7 @@
         <w:rPr>
           <w:b w:val="0"/>
         </w:rPr>
-        <w:t>August 09, 2025</w:t>
+        <w:t>August 10, 2025</w:t>
       </w:r>
     </w:p>
     <w:p>
@@ -1235,7 +1235,7 @@
         <w:rPr>
           <w:b w:val="0"/>
         </w:rPr>
-        <w:t>August 09, 2025</w:t>
+        <w:t>August 10, 2025</w:t>
       </w:r>
     </w:p>
     <w:p>
@@ -1346,7 +1346,7 @@
         <w:rPr>
           <w:b w:val="0"/>
         </w:rPr>
-        <w:t>August 09, 2025</w:t>
+        <w:t>August 10, 2025</w:t>
       </w:r>
     </w:p>
     <w:p>
@@ -1457,7 +1457,7 @@
         <w:rPr>
           <w:b w:val="0"/>
         </w:rPr>
-        <w:t>August 09, 2025</w:t>
+        <w:t>August 10, 2025</w:t>
       </w:r>
     </w:p>
     <w:p>
@@ -1568,7 +1568,7 @@
         <w:rPr>
           <w:b w:val="0"/>
         </w:rPr>
-        <w:t>August 09, 2025</w:t>
+        <w:t>August 10, 2025</w:t>
       </w:r>
     </w:p>
     <w:p>
@@ -1679,7 +1679,7 @@
         <w:rPr>
           <w:b w:val="0"/>
         </w:rPr>
-        <w:t>August 09, 2025</w:t>
+        <w:t>August 10, 2025</w:t>
       </w:r>
     </w:p>
     <w:p>
@@ -1790,7 +1790,7 @@
         <w:rPr>
           <w:b w:val="0"/>
         </w:rPr>
-        <w:t>August 09, 2025</w:t>
+        <w:t>August 10, 2025</w:t>
       </w:r>
     </w:p>
     <w:p>
@@ -1901,7 +1901,7 @@
         <w:rPr>
           <w:b w:val="0"/>
         </w:rPr>
-        <w:t>August 09, 2025</w:t>
+        <w:t>August 10, 2025</w:t>
       </w:r>
     </w:p>
     <w:p>
@@ -2012,7 +2012,7 @@
         <w:rPr>
           <w:b w:val="0"/>
         </w:rPr>
-        <w:t>August 09, 2025</w:t>
+        <w:t>August 10, 2025</w:t>
       </w:r>
     </w:p>
     <w:p>
@@ -2123,7 +2123,7 @@
         <w:rPr>
           <w:b w:val="0"/>
         </w:rPr>
-        <w:t>August 09, 2025</w:t>
+        <w:t>August 10, 2025</w:t>
       </w:r>
     </w:p>
     <w:p>
@@ -2234,7 +2234,7 @@
         <w:rPr>
           <w:b w:val="0"/>
         </w:rPr>
-        <w:t>August 09, 2025</w:t>
+        <w:t>August 10, 2025</w:t>
       </w:r>
     </w:p>
     <w:p>
@@ -2345,7 +2345,7 @@
         <w:rPr>
           <w:b w:val="0"/>
         </w:rPr>
-        <w:t>August 09, 2025</w:t>
+        <w:t>August 10, 2025</w:t>
       </w:r>
     </w:p>
     <w:p>
@@ -2456,7 +2456,7 @@
         <w:rPr>
           <w:b w:val="0"/>
         </w:rPr>
-        <w:t>August 09, 2025</w:t>
+        <w:t>August 10, 2025</w:t>
       </w:r>
     </w:p>
     <w:p>
@@ -2567,7 +2567,7 @@
         <w:rPr>
           <w:b w:val="0"/>
         </w:rPr>
-        <w:t>August 09, 2025</w:t>
+        <w:t>August 10, 2025</w:t>
       </w:r>
     </w:p>
     <w:p>
@@ -2678,7 +2678,7 @@
         <w:rPr>
           <w:b w:val="0"/>
         </w:rPr>
-        <w:t>August 09, 2025</w:t>
+        <w:t>August 10, 2025</w:t>
       </w:r>
     </w:p>
     <w:p>
@@ -2789,7 +2789,7 @@
         <w:rPr>
           <w:b w:val="0"/>
         </w:rPr>
-        <w:t>August 09, 2025</w:t>
+        <w:t>August 10, 2025</w:t>
       </w:r>
     </w:p>
     <w:p>
@@ -2900,7 +2900,7 @@
         <w:rPr>
           <w:b w:val="0"/>
         </w:rPr>
-        <w:t>August 09, 2025</w:t>
+        <w:t>August 10, 2025</w:t>
       </w:r>
     </w:p>
     <w:p>
@@ -3011,7 +3011,7 @@
         <w:rPr>
           <w:b w:val="0"/>
         </w:rPr>
-        <w:t>August 09, 2025</w:t>
+        <w:t>August 10, 2025</w:t>
       </w:r>
     </w:p>
     <w:p>
@@ -3122,7 +3122,7 @@
         <w:rPr>
           <w:b w:val="0"/>
         </w:rPr>
-        <w:t>August 09, 2025</w:t>
+        <w:t>August 10, 2025</w:t>
       </w:r>
     </w:p>
     <w:p>
@@ -3233,7 +3233,7 @@
         <w:rPr>
           <w:b w:val="0"/>
         </w:rPr>
-        <w:t>August 09, 2025</w:t>
+        <w:t>August 10, 2025</w:t>
       </w:r>
     </w:p>
     <w:p>
@@ -3344,7 +3344,7 @@
         <w:rPr>
           <w:b w:val="0"/>
         </w:rPr>
-        <w:t>August 09, 2025</w:t>
+        <w:t>August 10, 2025</w:t>
       </w:r>
     </w:p>
     <w:p>
@@ -3455,7 +3455,7 @@
         <w:rPr>
           <w:b w:val="0"/>
         </w:rPr>
-        <w:t>August 09, 2025</w:t>
+        <w:t>August 10, 2025</w:t>
       </w:r>
     </w:p>
     <w:p>
@@ -3566,7 +3566,7 @@
         <w:rPr>
           <w:b w:val="0"/>
         </w:rPr>
-        <w:t>August 09, 2025</w:t>
+        <w:t>August 10, 2025</w:t>
       </w:r>
     </w:p>
     <w:p>
@@ -3677,7 +3677,7 @@
         <w:rPr>
           <w:b w:val="0"/>
         </w:rPr>
-        <w:t>August 09, 2025</w:t>
+        <w:t>August 10, 2025</w:t>
       </w:r>
     </w:p>
     <w:p>
@@ -3788,7 +3788,7 @@
         <w:rPr>
           <w:b w:val="0"/>
         </w:rPr>
-        <w:t>August 09, 2025</w:t>
+        <w:t>August 10, 2025</w:t>
       </w:r>
     </w:p>
     <w:p>
@@ -3899,7 +3899,7 @@
         <w:rPr>
           <w:b w:val="0"/>
         </w:rPr>
-        <w:t>August 09, 2025</w:t>
+        <w:t>August 10, 2025</w:t>
       </w:r>
     </w:p>
     <w:p>
@@ -4010,7 +4010,7 @@
         <w:rPr>
           <w:b w:val="0"/>
         </w:rPr>
-        <w:t>August 09, 2025</w:t>
+        <w:t>August 10, 2025</w:t>
       </w:r>
     </w:p>
     <w:p>
@@ -4121,7 +4121,7 @@
         <w:rPr>
           <w:b w:val="0"/>
         </w:rPr>
-        <w:t>August 09, 2025</w:t>
+        <w:t>August 10, 2025</w:t>
       </w:r>
     </w:p>
     <w:p>
@@ -4232,7 +4232,7 @@
         <w:rPr>
           <w:b w:val="0"/>
         </w:rPr>
-        <w:t>August 09, 2025</w:t>
+        <w:t>August 10, 2025</w:t>
       </w:r>
     </w:p>
     <w:p>
@@ -4343,7 +4343,7 @@
         <w:rPr>
           <w:b w:val="0"/>
         </w:rPr>
-        <w:t>August 09, 2025</w:t>
+        <w:t>August 10, 2025</w:t>
       </w:r>
     </w:p>
     <w:p>
@@ -4454,7 +4454,7 @@
         <w:rPr>
           <w:b w:val="0"/>
         </w:rPr>
-        <w:t>August 09, 2025</w:t>
+        <w:t>August 10, 2025</w:t>
       </w:r>
     </w:p>
     <w:p>
@@ -4565,7 +4565,7 @@
         <w:rPr>
           <w:b w:val="0"/>
         </w:rPr>
-        <w:t>August 09, 2025</w:t>
+        <w:t>August 10, 2025</w:t>
       </w:r>
     </w:p>
     <w:p>
@@ -4676,7 +4676,7 @@
         <w:rPr>
           <w:b w:val="0"/>
         </w:rPr>
-        <w:t>August 09, 2025</w:t>
+        <w:t>August 10, 2025</w:t>
       </w:r>
     </w:p>
     <w:p>
@@ -4787,7 +4787,7 @@
         <w:rPr>
           <w:b w:val="0"/>
         </w:rPr>
-        <w:t>August 09, 2025</w:t>
+        <w:t>August 10, 2025</w:t>
       </w:r>
     </w:p>
     <w:p>
@@ -4898,7 +4898,7 @@
         <w:rPr>
           <w:b w:val="0"/>
         </w:rPr>
-        <w:t>August 09, 2025</w:t>
+        <w:t>August 10, 2025</w:t>
       </w:r>
     </w:p>
     <w:p>
@@ -5009,7 +5009,7 @@
         <w:rPr>
           <w:b w:val="0"/>
         </w:rPr>
-        <w:t>August 09, 2025</w:t>
+        <w:t>August 10, 2025</w:t>
       </w:r>
     </w:p>
     <w:p>
@@ -5120,7 +5120,7 @@
         <w:rPr>
           <w:b w:val="0"/>
         </w:rPr>
-        <w:t>August 09, 2025</w:t>
+        <w:t>August 10, 2025</w:t>
       </w:r>
     </w:p>
     <w:p>
@@ -5231,7 +5231,7 @@
         <w:rPr>
           <w:b w:val="0"/>
         </w:rPr>
-        <w:t>August 09, 2025</w:t>
+        <w:t>August 10, 2025</w:t>
       </w:r>
     </w:p>
     <w:p>
@@ -5342,7 +5342,7 @@
         <w:rPr>
           <w:b w:val="0"/>
         </w:rPr>
-        <w:t>August 09, 2025</w:t>
+        <w:t>August 10, 2025</w:t>
       </w:r>
     </w:p>
     <w:p>
@@ -5453,7 +5453,7 @@
         <w:rPr>
           <w:b w:val="0"/>
         </w:rPr>
-        <w:t>August 09, 2025</w:t>
+        <w:t>August 10, 2025</w:t>
       </w:r>
     </w:p>
     <w:p>
@@ -5564,7 +5564,7 @@
         <w:rPr>
           <w:b w:val="0"/>
         </w:rPr>
-        <w:t>August 09, 2025</w:t>
+        <w:t>August 10, 2025</w:t>
       </w:r>
     </w:p>
     <w:p>
@@ -5675,7 +5675,7 @@
         <w:rPr>
           <w:b w:val="0"/>
         </w:rPr>
-        <w:t>August 09, 2025</w:t>
+        <w:t>August 10, 2025</w:t>
       </w:r>
     </w:p>
     <w:p>
@@ -5786,7 +5786,7 @@
         <w:rPr>
           <w:b w:val="0"/>
         </w:rPr>
-        <w:t>August 09, 2025</w:t>
+        <w:t>August 10, 2025</w:t>
       </w:r>
     </w:p>
     <w:p>
@@ -5897,7 +5897,7 @@
         <w:rPr>
           <w:b w:val="0"/>
         </w:rPr>
-        <w:t>August 09, 2025</w:t>
+        <w:t>August 10, 2025</w:t>
       </w:r>
     </w:p>
     <w:p>
@@ -6008,7 +6008,7 @@
         <w:rPr>
           <w:b w:val="0"/>
         </w:rPr>
-        <w:t>August 09, 2025</w:t>
+        <w:t>August 10, 2025</w:t>
       </w:r>
     </w:p>
     <w:p>
@@ -6119,7 +6119,7 @@
         <w:rPr>
           <w:b w:val="0"/>
         </w:rPr>
-        <w:t>August 09, 2025</w:t>
+        <w:t>August 10, 2025</w:t>
       </w:r>
     </w:p>
     <w:p>
@@ -6230,7 +6230,7 @@
         <w:rPr>
           <w:b w:val="0"/>
         </w:rPr>
-        <w:t>August 09, 2025</w:t>
+        <w:t>August 10, 2025</w:t>
       </w:r>
     </w:p>
     <w:p>
@@ -6341,7 +6341,7 @@
         <w:rPr>
           <w:b w:val="0"/>
         </w:rPr>
-        <w:t>August 09, 2025</w:t>
+        <w:t>August 10, 2025</w:t>
       </w:r>
     </w:p>
     <w:p>
@@ -6452,7 +6452,7 @@
         <w:rPr>
           <w:b w:val="0"/>
         </w:rPr>
-        <w:t>August 09, 2025</w:t>
+        <w:t>August 10, 2025</w:t>
       </w:r>
     </w:p>
     <w:p>
@@ -6563,7 +6563,7 @@
         <w:rPr>
           <w:b w:val="0"/>
         </w:rPr>
-        <w:t>August 09, 2025</w:t>
+        <w:t>August 10, 2025</w:t>
       </w:r>
     </w:p>
     <w:p>

</xml_diff>